<commit_message>
done problem 3 & 4
</commit_message>
<xml_diff>
--- a/Module11/Problem 3.docx
+++ b/Module11/Problem 3.docx
@@ -53,60 +53,48 @@
       <w:r>
         <w:t xml:space="preserve"> table, </w:t>
       </w:r>
-      <w:proofErr w:type="spellStart"/>
       <w:r>
         <w:rPr>
           <w:i/>
         </w:rPr>
-        <w:t>LenderName</w:t>
-      </w:r>
-      <w:proofErr w:type="spellEnd"/>
+        <w:t xml:space="preserve">LenderName </w:t>
+      </w:r>
+      <w:r>
+        <w:t xml:space="preserve">is unique. In the </w:t>
+      </w:r>
       <w:r>
         <w:rPr>
           <w:i/>
         </w:rPr>
-        <w:t xml:space="preserve"> </w:t>
-      </w:r>
-      <w:r>
-        <w:t xml:space="preserve">is unique. In the </w:t>
+        <w:t>Institution</w:t>
+      </w:r>
+      <w:r>
+        <w:t xml:space="preserve"> table, </w:t>
       </w:r>
       <w:r>
         <w:rPr>
           <w:i/>
         </w:rPr>
-        <w:t>Institution</w:t>
+        <w:t>InstName</w:t>
+      </w:r>
+      <w:r>
+        <w:t xml:space="preserve"> is unique. In the </w:t>
+      </w:r>
+      <w:r>
+        <w:rPr>
+          <w:i/>
+        </w:rPr>
+        <w:t>Student</w:t>
       </w:r>
       <w:r>
         <w:t xml:space="preserve"> table, </w:t>
       </w:r>
-      <w:proofErr w:type="spellStart"/>
       <w:r>
         <w:rPr>
           <w:i/>
         </w:rPr>
-        <w:t>InstName</w:t>
-      </w:r>
-      <w:proofErr w:type="spellEnd"/>
-      <w:r>
-        <w:t xml:space="preserve"> is unique. In the </w:t>
-      </w:r>
-      <w:r>
-        <w:rPr>
-          <w:i/>
-        </w:rPr>
-        <w:t>Student</w:t>
-      </w:r>
-      <w:r>
-        <w:t xml:space="preserve"> table, </w:t>
-      </w:r>
-      <w:proofErr w:type="spellStart"/>
-      <w:r>
-        <w:rPr>
-          <w:i/>
-        </w:rPr>
         <w:t>StdEmail</w:t>
       </w:r>
-      <w:proofErr w:type="spellEnd"/>
       <w:r>
         <w:t xml:space="preserve"> is unique. The primary key of each table is underlined. The primary key of each table is underlined. You should explain your decision and modify the table design by splitting tables or adding constraints if necessary.</w:t>
       </w:r>
@@ -119,67 +107,15 @@
       <w:r>
         <w:t>Student (</w:t>
       </w:r>
-      <w:proofErr w:type="spellStart"/>
       <w:r>
         <w:rPr>
           <w:u w:val="single"/>
         </w:rPr>
         <w:t>StdNo</w:t>
       </w:r>
-      <w:proofErr w:type="spellEnd"/>
-      <w:r>
-        <w:t xml:space="preserve">, </w:t>
-      </w:r>
-      <w:proofErr w:type="spellStart"/>
-      <w:r>
-        <w:t>StdName</w:t>
-      </w:r>
-      <w:proofErr w:type="spellEnd"/>
-      <w:r>
-        <w:t xml:space="preserve">, </w:t>
-      </w:r>
-      <w:proofErr w:type="spellStart"/>
-      <w:r>
-        <w:t>StdEmail</w:t>
-      </w:r>
-      <w:proofErr w:type="spellEnd"/>
-      <w:r>
-        <w:t xml:space="preserve">, </w:t>
-      </w:r>
-      <w:proofErr w:type="spellStart"/>
-      <w:r>
-        <w:t>StdAddress</w:t>
-      </w:r>
-      <w:proofErr w:type="spellEnd"/>
-      <w:r>
-        <w:t xml:space="preserve">, </w:t>
-      </w:r>
-      <w:proofErr w:type="spellStart"/>
-      <w:r>
-        <w:t>StdCity</w:t>
-      </w:r>
-      <w:proofErr w:type="spellEnd"/>
-      <w:r>
-        <w:t xml:space="preserve">, </w:t>
-      </w:r>
-      <w:proofErr w:type="spellStart"/>
-      <w:r>
-        <w:t>StdState</w:t>
-      </w:r>
-      <w:proofErr w:type="spellEnd"/>
-      <w:r>
-        <w:t xml:space="preserve">, </w:t>
-      </w:r>
-      <w:proofErr w:type="spellStart"/>
-      <w:proofErr w:type="gramStart"/>
-      <w:r>
-        <w:t>StdZip</w:t>
-      </w:r>
-      <w:proofErr w:type="spellEnd"/>
-      <w:r>
-        <w:t xml:space="preserve"> )</w:t>
-      </w:r>
-      <w:proofErr w:type="gramEnd"/>
+      <w:r>
+        <w:t>, StdName, StdEmail, StdAddress, StdCity, StdState, StdZip )</w:t>
+      </w:r>
     </w:p>
     <w:p>
       <w:pPr>
@@ -192,329 +128,183 @@
       <w:pPr>
         <w:ind w:left="360"/>
       </w:pPr>
-      <w:proofErr w:type="gramStart"/>
       <w:r>
         <w:t>Lender(</w:t>
       </w:r>
-      <w:proofErr w:type="spellStart"/>
-      <w:proofErr w:type="gramEnd"/>
       <w:r>
         <w:rPr>
           <w:u w:val="single"/>
         </w:rPr>
         <w:t>LenderNo</w:t>
       </w:r>
-      <w:proofErr w:type="spellEnd"/>
+      <w:r>
+        <w:t>, LenderName)</w:t>
+      </w:r>
+    </w:p>
+    <w:p>
+      <w:pPr>
+        <w:ind w:left="360"/>
+      </w:pPr>
+      <w:r>
+        <w:t>Institution(</w:t>
+      </w:r>
+      <w:r>
+        <w:rPr>
+          <w:u w:val="single"/>
+        </w:rPr>
+        <w:t>InstNo</w:t>
+      </w:r>
+      <w:r>
+        <w:t>, InstName, InstMascot)</w:t>
+      </w:r>
+    </w:p>
+    <w:p>
+      <w:pPr>
+        <w:pStyle w:val="Heading2"/>
+      </w:pPr>
+      <w:r>
+        <w:t>Solution</w:t>
+      </w:r>
+    </w:p>
+    <w:p>
+      <w:pPr>
+        <w:spacing w:line="240" w:lineRule="auto"/>
+        <w:ind w:left="360"/>
+      </w:pPr>
+      <w:r>
+        <w:rPr>
+          <w:b/>
+        </w:rPr>
+        <w:t>Student</w:t>
+      </w:r>
+      <w:r>
+        <w:t xml:space="preserve"> (</w:t>
+      </w:r>
+      <w:r>
+        <w:rPr>
+          <w:u w:val="single"/>
+        </w:rPr>
+        <w:t>StdNo</w:t>
+      </w:r>
+      <w:r>
+        <w:t>, StdName, StdEmail, StdAddress, StdCity, StdState, StdZip )</w:t>
+      </w:r>
+    </w:p>
+    <w:p>
+      <w:pPr>
+        <w:spacing w:line="240" w:lineRule="auto"/>
+        <w:ind w:left="360"/>
+      </w:pPr>
+      <w:r>
+        <w:rPr>
+          <w:b/>
+        </w:rPr>
+        <w:tab/>
+      </w:r>
+      <w:r>
+        <w:t>UNIQUE(StdEmail)</w:t>
+      </w:r>
+    </w:p>
+    <w:p>
+      <w:pPr>
+        <w:spacing w:line="240" w:lineRule="auto"/>
+        <w:ind w:left="360"/>
+      </w:pPr>
+      <w:r>
+        <w:t xml:space="preserve">Reason: </w:t>
+      </w:r>
+      <w:r>
+        <w:t>In the Student table, StdEmail is unique</w:t>
+      </w:r>
       <w:r>
         <w:t xml:space="preserve">, </w:t>
-      </w:r>
-      <w:proofErr w:type="spellStart"/>
-      <w:r>
-        <w:t>LenderName</w:t>
-      </w:r>
-      <w:proofErr w:type="spellEnd"/>
-      <w:r>
-        <w:t>)</w:t>
-      </w:r>
-    </w:p>
-    <w:p>
-      <w:pPr>
-        <w:ind w:left="360"/>
-      </w:pPr>
-      <w:proofErr w:type="gramStart"/>
-      <w:r>
-        <w:t>Institution(</w:t>
-      </w:r>
-      <w:proofErr w:type="spellStart"/>
-      <w:proofErr w:type="gramEnd"/>
-      <w:r>
-        <w:rPr>
-          <w:u w:val="single"/>
-        </w:rPr>
-        <w:t>InstNo</w:t>
-      </w:r>
-      <w:proofErr w:type="spellEnd"/>
-      <w:r>
-        <w:t xml:space="preserve">, </w:t>
-      </w:r>
-      <w:proofErr w:type="spellStart"/>
-      <w:r>
-        <w:t>InstName</w:t>
-      </w:r>
-      <w:proofErr w:type="spellEnd"/>
-      <w:r>
-        <w:t xml:space="preserve">, </w:t>
-      </w:r>
-      <w:proofErr w:type="spellStart"/>
-      <w:r>
-        <w:t>InstMascot</w:t>
-      </w:r>
-      <w:proofErr w:type="spellEnd"/>
-      <w:r>
-        <w:t>)</w:t>
-      </w:r>
-    </w:p>
-    <w:p>
-      <w:pPr>
-        <w:pStyle w:val="Heading2"/>
-      </w:pPr>
-      <w:r>
-        <w:t>Solution</w:t>
-      </w:r>
-    </w:p>
-    <w:p>
-      <w:pPr>
-        <w:spacing w:line="240" w:lineRule="auto"/>
-        <w:ind w:left="360"/>
-      </w:pPr>
-      <w:r>
-        <w:rPr>
-          <w:b/>
-        </w:rPr>
-        <w:t>Student</w:t>
-      </w:r>
-      <w:r>
-        <w:t xml:space="preserve"> (</w:t>
-      </w:r>
-      <w:proofErr w:type="spellStart"/>
-      <w:r>
-        <w:rPr>
-          <w:u w:val="single"/>
-        </w:rPr>
-        <w:t>StdNo</w:t>
-      </w:r>
-      <w:proofErr w:type="spellEnd"/>
-      <w:r>
-        <w:t xml:space="preserve">, </w:t>
-      </w:r>
-      <w:proofErr w:type="spellStart"/>
-      <w:r>
-        <w:t>StdName</w:t>
-      </w:r>
-      <w:proofErr w:type="spellEnd"/>
-      <w:r>
-        <w:t xml:space="preserve">, </w:t>
-      </w:r>
-      <w:proofErr w:type="spellStart"/>
-      <w:r>
-        <w:t>StdEmail</w:t>
-      </w:r>
-      <w:proofErr w:type="spellEnd"/>
-      <w:r>
-        <w:t xml:space="preserve">, </w:t>
-      </w:r>
-      <w:proofErr w:type="spellStart"/>
-      <w:r>
-        <w:t>StdAddress</w:t>
-      </w:r>
-      <w:proofErr w:type="spellEnd"/>
-      <w:r>
-        <w:t xml:space="preserve">, </w:t>
-      </w:r>
-      <w:proofErr w:type="spellStart"/>
-      <w:r>
-        <w:t>StdCity</w:t>
-      </w:r>
-      <w:proofErr w:type="spellEnd"/>
-      <w:r>
-        <w:t xml:space="preserve">, </w:t>
-      </w:r>
-      <w:proofErr w:type="spellStart"/>
-      <w:r>
-        <w:t>StdState</w:t>
-      </w:r>
-      <w:proofErr w:type="spellEnd"/>
-      <w:r>
-        <w:t xml:space="preserve">, </w:t>
-      </w:r>
-      <w:proofErr w:type="spellStart"/>
-      <w:proofErr w:type="gramStart"/>
-      <w:r>
-        <w:t>StdZip</w:t>
-      </w:r>
-      <w:proofErr w:type="spellEnd"/>
-      <w:r>
-        <w:t xml:space="preserve"> )</w:t>
-      </w:r>
-      <w:proofErr w:type="gramEnd"/>
-    </w:p>
-    <w:p>
-      <w:pPr>
-        <w:spacing w:line="240" w:lineRule="auto"/>
-        <w:ind w:left="360"/>
-      </w:pPr>
-      <w:r>
-        <w:rPr>
-          <w:b/>
-        </w:rPr>
-        <w:tab/>
-      </w:r>
-      <w:proofErr w:type="gramStart"/>
-      <w:r>
-        <w:t>UNIQUE(</w:t>
-      </w:r>
-      <w:proofErr w:type="spellStart"/>
-      <w:proofErr w:type="gramEnd"/>
-      <w:r>
-        <w:t>StdEmail</w:t>
-      </w:r>
-      <w:proofErr w:type="spellEnd"/>
-      <w:r>
-        <w:t>)</w:t>
-      </w:r>
-    </w:p>
-    <w:p>
-      <w:pPr>
-        <w:spacing w:line="240" w:lineRule="auto"/>
-        <w:ind w:left="360"/>
-      </w:pPr>
-      <w:r>
-        <w:t xml:space="preserve">Reason: </w:t>
-      </w:r>
-      <w:r>
-        <w:t xml:space="preserve">In the Student table, </w:t>
-      </w:r>
-      <w:proofErr w:type="spellStart"/>
-      <w:r>
-        <w:t>StdEmail</w:t>
-      </w:r>
-      <w:proofErr w:type="spellEnd"/>
-      <w:r>
-        <w:t xml:space="preserve"> is unique</w:t>
-      </w:r>
-    </w:p>
-    <w:p>
-      <w:pPr>
-        <w:spacing w:line="240" w:lineRule="auto"/>
-        <w:ind w:left="360"/>
-      </w:pPr>
-    </w:p>
-    <w:p>
-      <w:pPr>
-        <w:ind w:left="360"/>
-      </w:pPr>
-      <w:proofErr w:type="gramStart"/>
-      <w:r>
-        <w:rPr>
-          <w:b/>
-        </w:rPr>
-        <w:t>Lender</w:t>
-      </w:r>
-      <w:r>
-        <w:t>(</w:t>
-      </w:r>
-      <w:proofErr w:type="spellStart"/>
-      <w:proofErr w:type="gramEnd"/>
-      <w:r>
-        <w:rPr>
-          <w:u w:val="single"/>
-        </w:rPr>
-        <w:t>LenderNo</w:t>
-      </w:r>
-      <w:proofErr w:type="spellEnd"/>
-      <w:r>
-        <w:t xml:space="preserve">, </w:t>
-      </w:r>
-      <w:proofErr w:type="spellStart"/>
-      <w:r>
-        <w:t>LenderName</w:t>
-      </w:r>
-      <w:proofErr w:type="spellEnd"/>
-      <w:r>
-        <w:t>)</w:t>
-      </w:r>
-    </w:p>
-    <w:p>
-      <w:pPr>
-        <w:ind w:left="360"/>
-      </w:pPr>
-      <w:r>
-        <w:rPr>
-          <w:b/>
-        </w:rPr>
-        <w:tab/>
-      </w:r>
-      <w:proofErr w:type="gramStart"/>
-      <w:r>
-        <w:t>UNIQUE(</w:t>
-      </w:r>
-      <w:proofErr w:type="spellStart"/>
-      <w:proofErr w:type="gramEnd"/>
-      <w:r>
-        <w:t>LenderName</w:t>
-      </w:r>
-      <w:proofErr w:type="spellEnd"/>
-      <w:r>
-        <w:t>)</w:t>
-      </w:r>
-    </w:p>
-    <w:p>
-      <w:pPr>
-        <w:ind w:left="360"/>
-      </w:pPr>
-      <w:r>
-        <w:t xml:space="preserve">Reason: </w:t>
-      </w:r>
-      <w:r>
-        <w:t xml:space="preserve">In the Lender table, </w:t>
-      </w:r>
-      <w:proofErr w:type="spellStart"/>
-      <w:r>
-        <w:t>LenderName</w:t>
-      </w:r>
-      <w:proofErr w:type="spellEnd"/>
-      <w:r>
-        <w:t xml:space="preserve"> is unique</w:t>
       </w:r>
       <w:bookmarkStart w:id="0" w:name="_GoBack"/>
       <w:bookmarkEnd w:id="0"/>
-    </w:p>
-    <w:p>
-      <w:pPr>
-        <w:ind w:left="360"/>
-      </w:pPr>
-    </w:p>
-    <w:p>
-      <w:pPr>
-        <w:ind w:left="360"/>
-      </w:pPr>
-      <w:proofErr w:type="gramStart"/>
+      <w:r>
+        <w:t>violate BCNF</w:t>
+      </w:r>
+    </w:p>
+    <w:p>
+      <w:pPr>
+        <w:spacing w:line="240" w:lineRule="auto"/>
+        <w:ind w:left="360"/>
+      </w:pPr>
+    </w:p>
+    <w:p>
+      <w:pPr>
+        <w:ind w:left="360"/>
+      </w:pPr>
       <w:r>
         <w:rPr>
           <w:b/>
         </w:rPr>
+        <w:t>Lender</w:t>
+      </w:r>
+      <w:r>
+        <w:t>(</w:t>
+      </w:r>
+      <w:r>
+        <w:rPr>
+          <w:u w:val="single"/>
+        </w:rPr>
+        <w:t>LenderNo</w:t>
+      </w:r>
+      <w:r>
+        <w:t>, LenderName)</w:t>
+      </w:r>
+    </w:p>
+    <w:p>
+      <w:pPr>
+        <w:ind w:left="360"/>
+      </w:pPr>
+      <w:r>
+        <w:rPr>
+          <w:b/>
+        </w:rPr>
+        <w:tab/>
+      </w:r>
+      <w:r>
+        <w:t>UNIQUE(LenderName)</w:t>
+      </w:r>
+    </w:p>
+    <w:p>
+      <w:pPr>
+        <w:ind w:left="360"/>
+      </w:pPr>
+      <w:r>
+        <w:t xml:space="preserve">Reason: </w:t>
+      </w:r>
+      <w:r>
+        <w:t>In the Lender table, LenderName is unique</w:t>
+      </w:r>
+    </w:p>
+    <w:p>
+      <w:pPr>
+        <w:ind w:left="360"/>
+      </w:pPr>
+    </w:p>
+    <w:p>
+      <w:pPr>
+        <w:ind w:left="360"/>
+      </w:pPr>
+      <w:r>
+        <w:rPr>
+          <w:b/>
+        </w:rPr>
         <w:t>Institution</w:t>
       </w:r>
       <w:r>
         <w:t>(</w:t>
       </w:r>
-      <w:proofErr w:type="spellStart"/>
-      <w:proofErr w:type="gramEnd"/>
       <w:r>
         <w:rPr>
           <w:u w:val="single"/>
         </w:rPr>
         <w:t>InstNo</w:t>
       </w:r>
-      <w:proofErr w:type="spellEnd"/>
-      <w:r>
-        <w:t xml:space="preserve">, </w:t>
-      </w:r>
-      <w:proofErr w:type="spellStart"/>
-      <w:r>
-        <w:t>InstName</w:t>
-      </w:r>
-      <w:proofErr w:type="spellEnd"/>
-      <w:r>
-        <w:t xml:space="preserve">, </w:t>
-      </w:r>
-      <w:proofErr w:type="spellStart"/>
-      <w:r>
-        <w:t>InstMascot</w:t>
-      </w:r>
-      <w:proofErr w:type="spellEnd"/>
-      <w:r>
-        <w:t>)</w:t>
+      <w:r>
+        <w:t>, InstName, InstMascot)</w:t>
       </w:r>
     </w:p>
     <w:p>
@@ -523,19 +313,7 @@
       </w:pPr>
       <w:r>
         <w:tab/>
-      </w:r>
-      <w:proofErr w:type="gramStart"/>
-      <w:r>
-        <w:t>UNIQUE(</w:t>
-      </w:r>
-      <w:proofErr w:type="spellStart"/>
-      <w:proofErr w:type="gramEnd"/>
-      <w:r>
-        <w:t>InstName</w:t>
-      </w:r>
-      <w:proofErr w:type="spellEnd"/>
-      <w:r>
-        <w:t>)</w:t>
+        <w:t>UNIQUE(InstName)</w:t>
       </w:r>
     </w:p>
     <w:p>
@@ -546,15 +324,10 @@
         <w:t xml:space="preserve">Reason: </w:t>
       </w:r>
       <w:r>
-        <w:t xml:space="preserve"> In the Institution table, </w:t>
-      </w:r>
-      <w:proofErr w:type="spellStart"/>
-      <w:r>
-        <w:t>InstName</w:t>
-      </w:r>
-      <w:proofErr w:type="spellEnd"/>
-      <w:r>
-        <w:t xml:space="preserve"> is unique</w:t>
+        <w:t xml:space="preserve"> In the Institution table, InstName is unique</w:t>
+      </w:r>
+      <w:r>
+        <w:t>,  violate BCNF</w:t>
       </w:r>
     </w:p>
     <w:p>

</xml_diff>